<commit_message>
Ajuste para nova rodada de envios.
</commit_message>
<xml_diff>
--- a/3 - Services/Servicos/Arquivos/Templates/DeclaracaoFiliacao.docx
+++ b/3 - Services/Servicos/Arquivos/Templates/DeclaracaoFiliacao.docx
@@ -1,6 +1,6 @@
 
 <file path=word/document.xml><?xml version="1.0" encoding="utf-8"?>
-<w:document xmlns:wpc="http://schemas.microsoft.com/office/word/2010/wordprocessingCanvas" xmlns:cx="http://schemas.microsoft.com/office/drawing/2014/chartex" xmlns:cx1="http://schemas.microsoft.com/office/drawing/2015/9/8/chartex" xmlns:cx2="http://schemas.microsoft.com/office/drawing/2015/10/21/chartex" xmlns:cx3="http://schemas.microsoft.com/office/drawing/2016/5/9/chartex" xmlns:cx4="http://schemas.microsoft.com/office/drawing/2016/5/10/chartex" xmlns:cx5="http://schemas.microsoft.com/office/drawing/2016/5/11/chartex" xmlns:cx6="http://schemas.microsoft.com/office/drawing/2016/5/12/chartex" xmlns:cx7="http://schemas.microsoft.com/office/drawing/2016/5/13/chartex" xmlns:cx8="http://schemas.microsoft.com/office/drawing/2016/5/14/chartex" xmlns:mc="http://schemas.openxmlformats.org/markup-compatibility/2006" xmlns:aink="http://schemas.microsoft.com/office/drawing/2016/ink" xmlns:am3d="http://schemas.microsoft.com/office/drawing/2017/model3d" xmlns:o="urn:schemas-microsoft-com:office:office" xmlns:oel="http://schemas.microsoft.com/office/2019/extlst" xmlns:r="http://schemas.openxmlformats.org/officeDocument/2006/relationships" xmlns:m="http://schemas.openxmlformats.org/officeDocument/2006/math" xmlns:v="urn:schemas-microsoft-com:vml" xmlns:wp14="http://schemas.microsoft.com/office/word/2010/wordprocessingDrawing" xmlns:wp="http://schemas.openxmlformats.org/drawingml/2006/wordprocessingDrawing" xmlns:w10="urn:schemas-microsoft-com:office:word" xmlns:w="http://schemas.openxmlformats.org/wordprocessingml/2006/main" xmlns:w14="http://schemas.microsoft.com/office/word/2010/wordml" xmlns:w15="http://schemas.microsoft.com/office/word/2012/wordml" xmlns:w16cex="http://schemas.microsoft.com/office/word/2018/wordml/cex" xmlns:w16cid="http://schemas.microsoft.com/office/word/2016/wordml/cid" xmlns:w16="http://schemas.microsoft.com/office/word/2018/wordml" xmlns:w16sdtdh="http://schemas.microsoft.com/office/word/2020/wordml/sdtdatahash" xmlns:w16se="http://schemas.microsoft.com/office/word/2015/wordml/symex" xmlns:wpg="http://schemas.microsoft.com/office/word/2010/wordprocessingGroup" xmlns:wpi="http://schemas.microsoft.com/office/word/2010/wordprocessingInk" xmlns:wne="http://schemas.microsoft.com/office/word/2006/wordml" xmlns:wps="http://schemas.microsoft.com/office/word/2010/wordprocessingShape" mc:Ignorable="w14 w15 w16se w16cid w16 w16cex w16sdtdh wp14">
+<w:document xmlns:wpc="http://schemas.microsoft.com/office/word/2010/wordprocessingCanvas" xmlns:cx="http://schemas.microsoft.com/office/drawing/2014/chartex" xmlns:cx1="http://schemas.microsoft.com/office/drawing/2015/9/8/chartex" xmlns:cx2="http://schemas.microsoft.com/office/drawing/2015/10/21/chartex" xmlns:cx3="http://schemas.microsoft.com/office/drawing/2016/5/9/chartex" xmlns:cx4="http://schemas.microsoft.com/office/drawing/2016/5/10/chartex" xmlns:cx5="http://schemas.microsoft.com/office/drawing/2016/5/11/chartex" xmlns:cx6="http://schemas.microsoft.com/office/drawing/2016/5/12/chartex" xmlns:cx7="http://schemas.microsoft.com/office/drawing/2016/5/13/chartex" xmlns:cx8="http://schemas.microsoft.com/office/drawing/2016/5/14/chartex" xmlns:mc="http://schemas.openxmlformats.org/markup-compatibility/2006" xmlns:aink="http://schemas.microsoft.com/office/drawing/2016/ink" xmlns:am3d="http://schemas.microsoft.com/office/drawing/2017/model3d" xmlns:o="urn:schemas-microsoft-com:office:office" xmlns:oel="http://schemas.microsoft.com/office/2019/extlst" xmlns:r="http://schemas.openxmlformats.org/officeDocument/2006/relationships" xmlns:m="http://schemas.openxmlformats.org/officeDocument/2006/math" xmlns:v="urn:schemas-microsoft-com:vml" xmlns:wp14="http://schemas.microsoft.com/office/word/2010/wordprocessingDrawing" xmlns:wp="http://schemas.openxmlformats.org/drawingml/2006/wordprocessingDrawing" xmlns:w10="urn:schemas-microsoft-com:office:word" xmlns:w="http://schemas.openxmlformats.org/wordprocessingml/2006/main" xmlns:w14="http://schemas.microsoft.com/office/word/2010/wordml" xmlns:w15="http://schemas.microsoft.com/office/word/2012/wordml" xmlns:w16cex="http://schemas.microsoft.com/office/word/2018/wordml/cex" xmlns:w16cid="http://schemas.microsoft.com/office/word/2016/wordml/cid" xmlns:w16="http://schemas.microsoft.com/office/word/2018/wordml" xmlns:w16du="http://schemas.microsoft.com/office/word/2023/wordml/word16du" xmlns:w16sdtdh="http://schemas.microsoft.com/office/word/2020/wordml/sdtdatahash" xmlns:w16se="http://schemas.microsoft.com/office/word/2015/wordml/symex" xmlns:wpg="http://schemas.microsoft.com/office/word/2010/wordprocessingGroup" xmlns:wpi="http://schemas.microsoft.com/office/word/2010/wordprocessingInk" xmlns:wne="http://schemas.microsoft.com/office/word/2006/wordml" xmlns:wps="http://schemas.microsoft.com/office/word/2010/wordprocessingShape" mc:Ignorable="w14 w15 w16se w16cid w16 w16cex w16sdtdh w16du wp14">
   <w:body>
     <w:p>
       <w:pPr>
@@ -275,7 +275,19 @@
         <w:rPr>
           <w:rFonts w:ascii="Times New Roman" w:hAnsi="Times New Roman" w:cs="Times New Roman"/>
         </w:rPr>
-        <w:t xml:space="preserve">&gt; </w:t>
+        <w:t>&gt;</w:t>
+      </w:r>
+      <w:r>
+        <w:rPr>
+          <w:rFonts w:ascii="Times New Roman" w:hAnsi="Times New Roman" w:cs="Times New Roman"/>
+        </w:rPr>
+        <w:t>,</w:t>
+      </w:r>
+      <w:r>
+        <w:rPr>
+          <w:rFonts w:ascii="Times New Roman" w:hAnsi="Times New Roman" w:cs="Times New Roman"/>
+        </w:rPr>
+        <w:t xml:space="preserve"> </w:t>
       </w:r>
       <w:r>
         <w:rPr>
@@ -690,7 +702,39 @@
         <w:rPr>
           <w:rFonts w:ascii="Times New Roman" w:hAnsi="Times New Roman" w:cs="Times New Roman"/>
         </w:rPr>
-        <w:t>Colares-PA ___ de _______________de _________.</w:t>
+        <w:t>Colares-PA</w:t>
+      </w:r>
+      <w:r>
+        <w:rPr>
+          <w:rFonts w:ascii="Times New Roman" w:hAnsi="Times New Roman" w:cs="Times New Roman"/>
+        </w:rPr>
+        <w:t>,</w:t>
+      </w:r>
+      <w:r>
+        <w:rPr>
+          <w:rFonts w:ascii="Times New Roman" w:hAnsi="Times New Roman" w:cs="Times New Roman"/>
+        </w:rPr>
+        <w:t xml:space="preserve"> </w:t>
+      </w:r>
+      <w:r>
+        <w:rPr>
+          <w:rFonts w:ascii="Times New Roman" w:hAnsi="Times New Roman" w:cs="Times New Roman"/>
+        </w:rPr>
+        <w:t>&lt;</w:t>
+      </w:r>
+      <w:proofErr w:type="spellStart"/>
+      <w:r>
+        <w:rPr>
+          <w:rFonts w:ascii="Times New Roman" w:hAnsi="Times New Roman" w:cs="Times New Roman"/>
+        </w:rPr>
+        <w:t>DataCompleta</w:t>
+      </w:r>
+      <w:proofErr w:type="spellEnd"/>
+      <w:r>
+        <w:rPr>
+          <w:rFonts w:ascii="Times New Roman" w:hAnsi="Times New Roman" w:cs="Times New Roman"/>
+        </w:rPr>
+        <w:t>&gt;</w:t>
       </w:r>
     </w:p>
     <w:p>
@@ -763,45 +807,93 @@
       <w:pPr>
         <w:spacing w:after="0" w:line="240" w:lineRule="auto"/>
         <w:ind w:left="993" w:right="827"/>
+        <w:rPr>
+          <w:rFonts w:ascii="Times New Roman" w:hAnsi="Times New Roman" w:cs="Times New Roman"/>
+        </w:rPr>
       </w:pPr>
     </w:p>
     <w:p>
       <w:pPr>
         <w:spacing w:after="0" w:line="240" w:lineRule="auto"/>
+        <w:ind w:left="993" w:right="827"/>
       </w:pPr>
-    </w:p>
-    <w:p>
-      <w:pPr>
-        <w:spacing w:after="0" w:line="240" w:lineRule="auto"/>
-      </w:pPr>
+      <w:r>
+        <w:rPr>
+          <w:noProof/>
+        </w:rPr>
+        <w:drawing>
+          <wp:anchor distT="0" distB="0" distL="114300" distR="114300" simplePos="0" relativeHeight="251658240" behindDoc="0" locked="0" layoutInCell="1" allowOverlap="1" wp14:anchorId="1776879E" wp14:editId="22003EB4">
+            <wp:simplePos x="0" y="0"/>
+            <wp:positionH relativeFrom="column">
+              <wp:posOffset>1362075</wp:posOffset>
+            </wp:positionH>
+            <wp:positionV relativeFrom="paragraph">
+              <wp:posOffset>121920</wp:posOffset>
+            </wp:positionV>
+            <wp:extent cx="3943350" cy="1323975"/>
+            <wp:effectExtent l="0" t="0" r="0" b="9525"/>
+            <wp:wrapNone/>
+            <wp:docPr id="196772999" name="Imagem 1" descr="Texto, Carta&#10;&#10;Descrição gerada automaticamente"/>
+            <wp:cNvGraphicFramePr>
+              <a:graphicFrameLocks xmlns:a="http://schemas.openxmlformats.org/drawingml/2006/main" noChangeAspect="1"/>
+            </wp:cNvGraphicFramePr>
+            <a:graphic xmlns:a="http://schemas.openxmlformats.org/drawingml/2006/main">
+              <a:graphicData uri="http://schemas.openxmlformats.org/drawingml/2006/picture">
+                <pic:pic xmlns:pic="http://schemas.openxmlformats.org/drawingml/2006/picture">
+                  <pic:nvPicPr>
+                    <pic:cNvPr id="196772999" name="Imagem 1" descr="Texto, Carta&#10;&#10;Descrição gerada automaticamente"/>
+                    <pic:cNvPicPr/>
+                  </pic:nvPicPr>
+                  <pic:blipFill rotWithShape="1">
+                    <a:blip r:embed="rId6">
+                      <a:extLst>
+                        <a:ext uri="{28A0092B-C50C-407E-A947-70E740481C1C}">
+                          <a14:useLocalDpi xmlns:a14="http://schemas.microsoft.com/office/drawing/2010/main" val="0"/>
+                        </a:ext>
+                      </a:extLst>
+                    </a:blip>
+                    <a:srcRect l="10599" r="16264"/>
+                    <a:stretch/>
+                  </pic:blipFill>
+                  <pic:spPr bwMode="auto">
+                    <a:xfrm>
+                      <a:off x="0" y="0"/>
+                      <a:ext cx="3943350" cy="1323975"/>
+                    </a:xfrm>
+                    <a:prstGeom prst="rect">
+                      <a:avLst/>
+                    </a:prstGeom>
+                    <a:ln>
+                      <a:noFill/>
+                    </a:ln>
+                    <a:extLst>
+                      <a:ext uri="{53640926-AAD7-44D8-BBD7-CCE9431645EC}">
+                        <a14:shadowObscured xmlns:a14="http://schemas.microsoft.com/office/drawing/2010/main"/>
+                      </a:ext>
+                    </a:extLst>
+                  </pic:spPr>
+                </pic:pic>
+              </a:graphicData>
+            </a:graphic>
+            <wp14:sizeRelH relativeFrom="margin">
+              <wp14:pctWidth>0</wp14:pctWidth>
+            </wp14:sizeRelH>
+          </wp:anchor>
+        </w:drawing>
+      </w:r>
     </w:p>
     <w:p>
       <w:pPr>
         <w:spacing w:after="0" w:line="240" w:lineRule="auto"/>
         <w:jc w:val="center"/>
+        <w:rPr>
+          <w:rFonts w:ascii="Times New Roman" w:hAnsi="Times New Roman" w:cs="Times New Roman"/>
+        </w:rPr>
       </w:pPr>
-      <w:r>
-        <w:t>______________________________________________</w:t>
-      </w:r>
-    </w:p>
-    <w:p>
-      <w:pPr>
-        <w:spacing w:after="0" w:line="240" w:lineRule="auto"/>
-        <w:jc w:val="center"/>
-        <w:rPr>
-          <w:rFonts w:ascii="Times New Roman" w:hAnsi="Times New Roman" w:cs="Times New Roman"/>
-        </w:rPr>
-      </w:pPr>
-      <w:r>
-        <w:rPr>
-          <w:rFonts w:ascii="Times New Roman" w:hAnsi="Times New Roman" w:cs="Times New Roman"/>
-        </w:rPr>
-        <w:t>Assinatura do Presidente ou Responsável pela Entidade</w:t>
-      </w:r>
     </w:p>
     <w:sectPr>
-      <w:headerReference w:type="default" r:id="rId6"/>
-      <w:footerReference w:type="default" r:id="rId7"/>
+      <w:headerReference w:type="default" r:id="rId7"/>
+      <w:footerReference w:type="default" r:id="rId8"/>
       <w:pgSz w:w="11906" w:h="16838"/>
       <w:pgMar w:top="3119" w:right="720" w:bottom="720" w:left="720" w:header="704" w:footer="228" w:gutter="0"/>
       <w:cols w:space="708"/>
@@ -812,7 +904,7 @@
 </file>
 
 <file path=word/endnotes.xml><?xml version="1.0" encoding="utf-8"?>
-<w:endnotes xmlns:wpc="http://schemas.microsoft.com/office/word/2010/wordprocessingCanvas" xmlns:cx="http://schemas.microsoft.com/office/drawing/2014/chartex" xmlns:cx1="http://schemas.microsoft.com/office/drawing/2015/9/8/chartex" xmlns:cx2="http://schemas.microsoft.com/office/drawing/2015/10/21/chartex" xmlns:cx3="http://schemas.microsoft.com/office/drawing/2016/5/9/chartex" xmlns:cx4="http://schemas.microsoft.com/office/drawing/2016/5/10/chartex" xmlns:cx5="http://schemas.microsoft.com/office/drawing/2016/5/11/chartex" xmlns:cx6="http://schemas.microsoft.com/office/drawing/2016/5/12/chartex" xmlns:cx7="http://schemas.microsoft.com/office/drawing/2016/5/13/chartex" xmlns:cx8="http://schemas.microsoft.com/office/drawing/2016/5/14/chartex" xmlns:mc="http://schemas.openxmlformats.org/markup-compatibility/2006" xmlns:aink="http://schemas.microsoft.com/office/drawing/2016/ink" xmlns:am3d="http://schemas.microsoft.com/office/drawing/2017/model3d" xmlns:o="urn:schemas-microsoft-com:office:office" xmlns:oel="http://schemas.microsoft.com/office/2019/extlst" xmlns:r="http://schemas.openxmlformats.org/officeDocument/2006/relationships" xmlns:m="http://schemas.openxmlformats.org/officeDocument/2006/math" xmlns:v="urn:schemas-microsoft-com:vml" xmlns:wp14="http://schemas.microsoft.com/office/word/2010/wordprocessingDrawing" xmlns:wp="http://schemas.openxmlformats.org/drawingml/2006/wordprocessingDrawing" xmlns:w10="urn:schemas-microsoft-com:office:word" xmlns:w="http://schemas.openxmlformats.org/wordprocessingml/2006/main" xmlns:w14="http://schemas.microsoft.com/office/word/2010/wordml" xmlns:w15="http://schemas.microsoft.com/office/word/2012/wordml" xmlns:w16cex="http://schemas.microsoft.com/office/word/2018/wordml/cex" xmlns:w16cid="http://schemas.microsoft.com/office/word/2016/wordml/cid" xmlns:w16="http://schemas.microsoft.com/office/word/2018/wordml" xmlns:w16sdtdh="http://schemas.microsoft.com/office/word/2020/wordml/sdtdatahash" xmlns:w16se="http://schemas.microsoft.com/office/word/2015/wordml/symex" xmlns:wpg="http://schemas.microsoft.com/office/word/2010/wordprocessingGroup" xmlns:wpi="http://schemas.microsoft.com/office/word/2010/wordprocessingInk" xmlns:wne="http://schemas.microsoft.com/office/word/2006/wordml" xmlns:wps="http://schemas.microsoft.com/office/word/2010/wordprocessingShape" mc:Ignorable="w14 w15 w16se w16cid w16 w16cex w16sdtdh wp14">
+<w:endnotes xmlns:wpc="http://schemas.microsoft.com/office/word/2010/wordprocessingCanvas" xmlns:cx="http://schemas.microsoft.com/office/drawing/2014/chartex" xmlns:cx1="http://schemas.microsoft.com/office/drawing/2015/9/8/chartex" xmlns:cx2="http://schemas.microsoft.com/office/drawing/2015/10/21/chartex" xmlns:cx3="http://schemas.microsoft.com/office/drawing/2016/5/9/chartex" xmlns:cx4="http://schemas.microsoft.com/office/drawing/2016/5/10/chartex" xmlns:cx5="http://schemas.microsoft.com/office/drawing/2016/5/11/chartex" xmlns:cx6="http://schemas.microsoft.com/office/drawing/2016/5/12/chartex" xmlns:cx7="http://schemas.microsoft.com/office/drawing/2016/5/13/chartex" xmlns:cx8="http://schemas.microsoft.com/office/drawing/2016/5/14/chartex" xmlns:mc="http://schemas.openxmlformats.org/markup-compatibility/2006" xmlns:aink="http://schemas.microsoft.com/office/drawing/2016/ink" xmlns:am3d="http://schemas.microsoft.com/office/drawing/2017/model3d" xmlns:o="urn:schemas-microsoft-com:office:office" xmlns:oel="http://schemas.microsoft.com/office/2019/extlst" xmlns:r="http://schemas.openxmlformats.org/officeDocument/2006/relationships" xmlns:m="http://schemas.openxmlformats.org/officeDocument/2006/math" xmlns:v="urn:schemas-microsoft-com:vml" xmlns:wp14="http://schemas.microsoft.com/office/word/2010/wordprocessingDrawing" xmlns:wp="http://schemas.openxmlformats.org/drawingml/2006/wordprocessingDrawing" xmlns:w10="urn:schemas-microsoft-com:office:word" xmlns:w="http://schemas.openxmlformats.org/wordprocessingml/2006/main" xmlns:w14="http://schemas.microsoft.com/office/word/2010/wordml" xmlns:w15="http://schemas.microsoft.com/office/word/2012/wordml" xmlns:w16cex="http://schemas.microsoft.com/office/word/2018/wordml/cex" xmlns:w16cid="http://schemas.microsoft.com/office/word/2016/wordml/cid" xmlns:w16="http://schemas.microsoft.com/office/word/2018/wordml" xmlns:w16du="http://schemas.microsoft.com/office/word/2023/wordml/word16du" xmlns:w16sdtdh="http://schemas.microsoft.com/office/word/2020/wordml/sdtdatahash" xmlns:w16se="http://schemas.microsoft.com/office/word/2015/wordml/symex" xmlns:wpg="http://schemas.microsoft.com/office/word/2010/wordprocessingGroup" xmlns:wpi="http://schemas.microsoft.com/office/word/2010/wordprocessingInk" xmlns:wne="http://schemas.microsoft.com/office/word/2006/wordml" xmlns:wps="http://schemas.microsoft.com/office/word/2010/wordprocessingShape" mc:Ignorable="w14 w15 w16se w16cid w16 w16cex w16sdtdh w16du wp14">
   <w:endnote w:type="separator" w:id="-1">
     <w:p>
       <w:pPr>
@@ -837,7 +929,7 @@
 </file>
 
 <file path=word/footer1.xml><?xml version="1.0" encoding="utf-8"?>
-<w:ftr xmlns:wpc="http://schemas.microsoft.com/office/word/2010/wordprocessingCanvas" xmlns:cx="http://schemas.microsoft.com/office/drawing/2014/chartex" xmlns:cx1="http://schemas.microsoft.com/office/drawing/2015/9/8/chartex" xmlns:cx2="http://schemas.microsoft.com/office/drawing/2015/10/21/chartex" xmlns:cx3="http://schemas.microsoft.com/office/drawing/2016/5/9/chartex" xmlns:cx4="http://schemas.microsoft.com/office/drawing/2016/5/10/chartex" xmlns:cx5="http://schemas.microsoft.com/office/drawing/2016/5/11/chartex" xmlns:cx6="http://schemas.microsoft.com/office/drawing/2016/5/12/chartex" xmlns:cx7="http://schemas.microsoft.com/office/drawing/2016/5/13/chartex" xmlns:cx8="http://schemas.microsoft.com/office/drawing/2016/5/14/chartex" xmlns:mc="http://schemas.openxmlformats.org/markup-compatibility/2006" xmlns:aink="http://schemas.microsoft.com/office/drawing/2016/ink" xmlns:am3d="http://schemas.microsoft.com/office/drawing/2017/model3d" xmlns:o="urn:schemas-microsoft-com:office:office" xmlns:oel="http://schemas.microsoft.com/office/2019/extlst" xmlns:r="http://schemas.openxmlformats.org/officeDocument/2006/relationships" xmlns:m="http://schemas.openxmlformats.org/officeDocument/2006/math" xmlns:v="urn:schemas-microsoft-com:vml" xmlns:wp14="http://schemas.microsoft.com/office/word/2010/wordprocessingDrawing" xmlns:wp="http://schemas.openxmlformats.org/drawingml/2006/wordprocessingDrawing" xmlns:w10="urn:schemas-microsoft-com:office:word" xmlns:w="http://schemas.openxmlformats.org/wordprocessingml/2006/main" xmlns:w14="http://schemas.microsoft.com/office/word/2010/wordml" xmlns:w15="http://schemas.microsoft.com/office/word/2012/wordml" xmlns:w16cex="http://schemas.microsoft.com/office/word/2018/wordml/cex" xmlns:w16cid="http://schemas.microsoft.com/office/word/2016/wordml/cid" xmlns:w16="http://schemas.microsoft.com/office/word/2018/wordml" xmlns:w16sdtdh="http://schemas.microsoft.com/office/word/2020/wordml/sdtdatahash" xmlns:w16se="http://schemas.microsoft.com/office/word/2015/wordml/symex" xmlns:wpg="http://schemas.microsoft.com/office/word/2010/wordprocessingGroup" xmlns:wpi="http://schemas.microsoft.com/office/word/2010/wordprocessingInk" xmlns:wne="http://schemas.microsoft.com/office/word/2006/wordml" xmlns:wps="http://schemas.microsoft.com/office/word/2010/wordprocessingShape" mc:Ignorable="w14 w15 w16se w16cid w16 w16cex w16sdtdh wp14">
+<w:ftr xmlns:wpc="http://schemas.microsoft.com/office/word/2010/wordprocessingCanvas" xmlns:cx="http://schemas.microsoft.com/office/drawing/2014/chartex" xmlns:cx1="http://schemas.microsoft.com/office/drawing/2015/9/8/chartex" xmlns:cx2="http://schemas.microsoft.com/office/drawing/2015/10/21/chartex" xmlns:cx3="http://schemas.microsoft.com/office/drawing/2016/5/9/chartex" xmlns:cx4="http://schemas.microsoft.com/office/drawing/2016/5/10/chartex" xmlns:cx5="http://schemas.microsoft.com/office/drawing/2016/5/11/chartex" xmlns:cx6="http://schemas.microsoft.com/office/drawing/2016/5/12/chartex" xmlns:cx7="http://schemas.microsoft.com/office/drawing/2016/5/13/chartex" xmlns:cx8="http://schemas.microsoft.com/office/drawing/2016/5/14/chartex" xmlns:mc="http://schemas.openxmlformats.org/markup-compatibility/2006" xmlns:aink="http://schemas.microsoft.com/office/drawing/2016/ink" xmlns:am3d="http://schemas.microsoft.com/office/drawing/2017/model3d" xmlns:o="urn:schemas-microsoft-com:office:office" xmlns:oel="http://schemas.microsoft.com/office/2019/extlst" xmlns:r="http://schemas.openxmlformats.org/officeDocument/2006/relationships" xmlns:m="http://schemas.openxmlformats.org/officeDocument/2006/math" xmlns:v="urn:schemas-microsoft-com:vml" xmlns:wp14="http://schemas.microsoft.com/office/word/2010/wordprocessingDrawing" xmlns:wp="http://schemas.openxmlformats.org/drawingml/2006/wordprocessingDrawing" xmlns:w10="urn:schemas-microsoft-com:office:word" xmlns:w="http://schemas.openxmlformats.org/wordprocessingml/2006/main" xmlns:w14="http://schemas.microsoft.com/office/word/2010/wordml" xmlns:w15="http://schemas.microsoft.com/office/word/2012/wordml" xmlns:w16cex="http://schemas.microsoft.com/office/word/2018/wordml/cex" xmlns:w16cid="http://schemas.microsoft.com/office/word/2016/wordml/cid" xmlns:w16="http://schemas.microsoft.com/office/word/2018/wordml" xmlns:w16du="http://schemas.microsoft.com/office/word/2023/wordml/word16du" xmlns:w16sdtdh="http://schemas.microsoft.com/office/word/2020/wordml/sdtdatahash" xmlns:w16se="http://schemas.microsoft.com/office/word/2015/wordml/symex" xmlns:wpg="http://schemas.microsoft.com/office/word/2010/wordprocessingGroup" xmlns:wpi="http://schemas.microsoft.com/office/word/2010/wordprocessingInk" xmlns:wne="http://schemas.microsoft.com/office/word/2006/wordml" xmlns:wps="http://schemas.microsoft.com/office/word/2010/wordprocessingShape" mc:Ignorable="w14 w15 w16se w16cid w16 w16cex w16sdtdh w16du wp14">
   <w:p>
     <w:pPr>
       <w:pStyle w:val="Rodap"/>
@@ -876,7 +968,7 @@
 </file>
 
 <file path=word/footnotes.xml><?xml version="1.0" encoding="utf-8"?>
-<w:footnotes xmlns:wpc="http://schemas.microsoft.com/office/word/2010/wordprocessingCanvas" xmlns:cx="http://schemas.microsoft.com/office/drawing/2014/chartex" xmlns:cx1="http://schemas.microsoft.com/office/drawing/2015/9/8/chartex" xmlns:cx2="http://schemas.microsoft.com/office/drawing/2015/10/21/chartex" xmlns:cx3="http://schemas.microsoft.com/office/drawing/2016/5/9/chartex" xmlns:cx4="http://schemas.microsoft.com/office/drawing/2016/5/10/chartex" xmlns:cx5="http://schemas.microsoft.com/office/drawing/2016/5/11/chartex" xmlns:cx6="http://schemas.microsoft.com/office/drawing/2016/5/12/chartex" xmlns:cx7="http://schemas.microsoft.com/office/drawing/2016/5/13/chartex" xmlns:cx8="http://schemas.microsoft.com/office/drawing/2016/5/14/chartex" xmlns:mc="http://schemas.openxmlformats.org/markup-compatibility/2006" xmlns:aink="http://schemas.microsoft.com/office/drawing/2016/ink" xmlns:am3d="http://schemas.microsoft.com/office/drawing/2017/model3d" xmlns:o="urn:schemas-microsoft-com:office:office" xmlns:oel="http://schemas.microsoft.com/office/2019/extlst" xmlns:r="http://schemas.openxmlformats.org/officeDocument/2006/relationships" xmlns:m="http://schemas.openxmlformats.org/officeDocument/2006/math" xmlns:v="urn:schemas-microsoft-com:vml" xmlns:wp14="http://schemas.microsoft.com/office/word/2010/wordprocessingDrawing" xmlns:wp="http://schemas.openxmlformats.org/drawingml/2006/wordprocessingDrawing" xmlns:w10="urn:schemas-microsoft-com:office:word" xmlns:w="http://schemas.openxmlformats.org/wordprocessingml/2006/main" xmlns:w14="http://schemas.microsoft.com/office/word/2010/wordml" xmlns:w15="http://schemas.microsoft.com/office/word/2012/wordml" xmlns:w16cex="http://schemas.microsoft.com/office/word/2018/wordml/cex" xmlns:w16cid="http://schemas.microsoft.com/office/word/2016/wordml/cid" xmlns:w16="http://schemas.microsoft.com/office/word/2018/wordml" xmlns:w16sdtdh="http://schemas.microsoft.com/office/word/2020/wordml/sdtdatahash" xmlns:w16se="http://schemas.microsoft.com/office/word/2015/wordml/symex" xmlns:wpg="http://schemas.microsoft.com/office/word/2010/wordprocessingGroup" xmlns:wpi="http://schemas.microsoft.com/office/word/2010/wordprocessingInk" xmlns:wne="http://schemas.microsoft.com/office/word/2006/wordml" xmlns:wps="http://schemas.microsoft.com/office/word/2010/wordprocessingShape" mc:Ignorable="w14 w15 w16se w16cid w16 w16cex w16sdtdh wp14">
+<w:footnotes xmlns:wpc="http://schemas.microsoft.com/office/word/2010/wordprocessingCanvas" xmlns:cx="http://schemas.microsoft.com/office/drawing/2014/chartex" xmlns:cx1="http://schemas.microsoft.com/office/drawing/2015/9/8/chartex" xmlns:cx2="http://schemas.microsoft.com/office/drawing/2015/10/21/chartex" xmlns:cx3="http://schemas.microsoft.com/office/drawing/2016/5/9/chartex" xmlns:cx4="http://schemas.microsoft.com/office/drawing/2016/5/10/chartex" xmlns:cx5="http://schemas.microsoft.com/office/drawing/2016/5/11/chartex" xmlns:cx6="http://schemas.microsoft.com/office/drawing/2016/5/12/chartex" xmlns:cx7="http://schemas.microsoft.com/office/drawing/2016/5/13/chartex" xmlns:cx8="http://schemas.microsoft.com/office/drawing/2016/5/14/chartex" xmlns:mc="http://schemas.openxmlformats.org/markup-compatibility/2006" xmlns:aink="http://schemas.microsoft.com/office/drawing/2016/ink" xmlns:am3d="http://schemas.microsoft.com/office/drawing/2017/model3d" xmlns:o="urn:schemas-microsoft-com:office:office" xmlns:oel="http://schemas.microsoft.com/office/2019/extlst" xmlns:r="http://schemas.openxmlformats.org/officeDocument/2006/relationships" xmlns:m="http://schemas.openxmlformats.org/officeDocument/2006/math" xmlns:v="urn:schemas-microsoft-com:vml" xmlns:wp14="http://schemas.microsoft.com/office/word/2010/wordprocessingDrawing" xmlns:wp="http://schemas.openxmlformats.org/drawingml/2006/wordprocessingDrawing" xmlns:w10="urn:schemas-microsoft-com:office:word" xmlns:w="http://schemas.openxmlformats.org/wordprocessingml/2006/main" xmlns:w14="http://schemas.microsoft.com/office/word/2010/wordml" xmlns:w15="http://schemas.microsoft.com/office/word/2012/wordml" xmlns:w16cex="http://schemas.microsoft.com/office/word/2018/wordml/cex" xmlns:w16cid="http://schemas.microsoft.com/office/word/2016/wordml/cid" xmlns:w16="http://schemas.microsoft.com/office/word/2018/wordml" xmlns:w16du="http://schemas.microsoft.com/office/word/2023/wordml/word16du" xmlns:w16sdtdh="http://schemas.microsoft.com/office/word/2020/wordml/sdtdatahash" xmlns:w16se="http://schemas.microsoft.com/office/word/2015/wordml/symex" xmlns:wpg="http://schemas.microsoft.com/office/word/2010/wordprocessingGroup" xmlns:wpi="http://schemas.microsoft.com/office/word/2010/wordprocessingInk" xmlns:wne="http://schemas.microsoft.com/office/word/2006/wordml" xmlns:wps="http://schemas.microsoft.com/office/word/2010/wordprocessingShape" mc:Ignorable="w14 w15 w16se w16cid w16 w16cex w16sdtdh w16du wp14">
   <w:footnote w:type="separator" w:id="-1">
     <w:p>
       <w:pPr>
@@ -901,7 +993,7 @@
 </file>
 
 <file path=word/header1.xml><?xml version="1.0" encoding="utf-8"?>
-<w:hdr xmlns:wpc="http://schemas.microsoft.com/office/word/2010/wordprocessingCanvas" xmlns:cx="http://schemas.microsoft.com/office/drawing/2014/chartex" xmlns:cx1="http://schemas.microsoft.com/office/drawing/2015/9/8/chartex" xmlns:cx2="http://schemas.microsoft.com/office/drawing/2015/10/21/chartex" xmlns:cx3="http://schemas.microsoft.com/office/drawing/2016/5/9/chartex" xmlns:cx4="http://schemas.microsoft.com/office/drawing/2016/5/10/chartex" xmlns:cx5="http://schemas.microsoft.com/office/drawing/2016/5/11/chartex" xmlns:cx6="http://schemas.microsoft.com/office/drawing/2016/5/12/chartex" xmlns:cx7="http://schemas.microsoft.com/office/drawing/2016/5/13/chartex" xmlns:cx8="http://schemas.microsoft.com/office/drawing/2016/5/14/chartex" xmlns:mc="http://schemas.openxmlformats.org/markup-compatibility/2006" xmlns:aink="http://schemas.microsoft.com/office/drawing/2016/ink" xmlns:am3d="http://schemas.microsoft.com/office/drawing/2017/model3d" xmlns:o="urn:schemas-microsoft-com:office:office" xmlns:oel="http://schemas.microsoft.com/office/2019/extlst" xmlns:r="http://schemas.openxmlformats.org/officeDocument/2006/relationships" xmlns:m="http://schemas.openxmlformats.org/officeDocument/2006/math" xmlns:v="urn:schemas-microsoft-com:vml" xmlns:wp14="http://schemas.microsoft.com/office/word/2010/wordprocessingDrawing" xmlns:wp="http://schemas.openxmlformats.org/drawingml/2006/wordprocessingDrawing" xmlns:w10="urn:schemas-microsoft-com:office:word" xmlns:w="http://schemas.openxmlformats.org/wordprocessingml/2006/main" xmlns:w14="http://schemas.microsoft.com/office/word/2010/wordml" xmlns:w15="http://schemas.microsoft.com/office/word/2012/wordml" xmlns:w16cex="http://schemas.microsoft.com/office/word/2018/wordml/cex" xmlns:w16cid="http://schemas.microsoft.com/office/word/2016/wordml/cid" xmlns:w16="http://schemas.microsoft.com/office/word/2018/wordml" xmlns:w16sdtdh="http://schemas.microsoft.com/office/word/2020/wordml/sdtdatahash" xmlns:w16se="http://schemas.microsoft.com/office/word/2015/wordml/symex" xmlns:wpg="http://schemas.microsoft.com/office/word/2010/wordprocessingGroup" xmlns:wpi="http://schemas.microsoft.com/office/word/2010/wordprocessingInk" xmlns:wne="http://schemas.microsoft.com/office/word/2006/wordml" xmlns:wps="http://schemas.microsoft.com/office/word/2010/wordprocessingShape" mc:Ignorable="w14 w15 w16se w16cid w16 w16cex w16sdtdh wp14">
+<w:hdr xmlns:wpc="http://schemas.microsoft.com/office/word/2010/wordprocessingCanvas" xmlns:cx="http://schemas.microsoft.com/office/drawing/2014/chartex" xmlns:cx1="http://schemas.microsoft.com/office/drawing/2015/9/8/chartex" xmlns:cx2="http://schemas.microsoft.com/office/drawing/2015/10/21/chartex" xmlns:cx3="http://schemas.microsoft.com/office/drawing/2016/5/9/chartex" xmlns:cx4="http://schemas.microsoft.com/office/drawing/2016/5/10/chartex" xmlns:cx5="http://schemas.microsoft.com/office/drawing/2016/5/11/chartex" xmlns:cx6="http://schemas.microsoft.com/office/drawing/2016/5/12/chartex" xmlns:cx7="http://schemas.microsoft.com/office/drawing/2016/5/13/chartex" xmlns:cx8="http://schemas.microsoft.com/office/drawing/2016/5/14/chartex" xmlns:mc="http://schemas.openxmlformats.org/markup-compatibility/2006" xmlns:aink="http://schemas.microsoft.com/office/drawing/2016/ink" xmlns:am3d="http://schemas.microsoft.com/office/drawing/2017/model3d" xmlns:o="urn:schemas-microsoft-com:office:office" xmlns:oel="http://schemas.microsoft.com/office/2019/extlst" xmlns:r="http://schemas.openxmlformats.org/officeDocument/2006/relationships" xmlns:m="http://schemas.openxmlformats.org/officeDocument/2006/math" xmlns:v="urn:schemas-microsoft-com:vml" xmlns:wp14="http://schemas.microsoft.com/office/word/2010/wordprocessingDrawing" xmlns:wp="http://schemas.openxmlformats.org/drawingml/2006/wordprocessingDrawing" xmlns:w10="urn:schemas-microsoft-com:office:word" xmlns:w="http://schemas.openxmlformats.org/wordprocessingml/2006/main" xmlns:w14="http://schemas.microsoft.com/office/word/2010/wordml" xmlns:w15="http://schemas.microsoft.com/office/word/2012/wordml" xmlns:w16cex="http://schemas.microsoft.com/office/word/2018/wordml/cex" xmlns:w16cid="http://schemas.microsoft.com/office/word/2016/wordml/cid" xmlns:w16="http://schemas.microsoft.com/office/word/2018/wordml" xmlns:w16du="http://schemas.microsoft.com/office/word/2023/wordml/word16du" xmlns:w16sdtdh="http://schemas.microsoft.com/office/word/2020/wordml/sdtdatahash" xmlns:w16se="http://schemas.microsoft.com/office/word/2015/wordml/symex" xmlns:wpg="http://schemas.microsoft.com/office/word/2010/wordprocessingGroup" xmlns:wpi="http://schemas.microsoft.com/office/word/2010/wordprocessingInk" xmlns:wne="http://schemas.microsoft.com/office/word/2006/wordml" xmlns:wps="http://schemas.microsoft.com/office/word/2010/wordprocessingShape" mc:Ignorable="w14 w15 w16se w16cid w16 w16cex w16sdtdh w16du wp14">
   <w:p>
     <w:pPr>
       <w:pStyle w:val="Cabealho"/>
@@ -966,7 +1058,7 @@
 </file>
 
 <file path=word/styles.xml><?xml version="1.0" encoding="utf-8"?>
-<w:styles xmlns:mc="http://schemas.openxmlformats.org/markup-compatibility/2006" xmlns:r="http://schemas.openxmlformats.org/officeDocument/2006/relationships" xmlns:w="http://schemas.openxmlformats.org/wordprocessingml/2006/main" xmlns:w14="http://schemas.microsoft.com/office/word/2010/wordml" xmlns:w15="http://schemas.microsoft.com/office/word/2012/wordml" xmlns:w16cex="http://schemas.microsoft.com/office/word/2018/wordml/cex" xmlns:w16cid="http://schemas.microsoft.com/office/word/2016/wordml/cid" xmlns:w16="http://schemas.microsoft.com/office/word/2018/wordml" xmlns:w16sdtdh="http://schemas.microsoft.com/office/word/2020/wordml/sdtdatahash" xmlns:w16se="http://schemas.microsoft.com/office/word/2015/wordml/symex" mc:Ignorable="w14 w15 w16se w16cid w16 w16cex w16sdtdh">
+<w:styles xmlns:mc="http://schemas.openxmlformats.org/markup-compatibility/2006" xmlns:r="http://schemas.openxmlformats.org/officeDocument/2006/relationships" xmlns:w="http://schemas.openxmlformats.org/wordprocessingml/2006/main" xmlns:w14="http://schemas.microsoft.com/office/word/2010/wordml" xmlns:w15="http://schemas.microsoft.com/office/word/2012/wordml" xmlns:w16cex="http://schemas.microsoft.com/office/word/2018/wordml/cex" xmlns:w16cid="http://schemas.microsoft.com/office/word/2016/wordml/cid" xmlns:w16="http://schemas.microsoft.com/office/word/2018/wordml" xmlns:w16du="http://schemas.microsoft.com/office/word/2023/wordml/word16du" xmlns:w16sdtdh="http://schemas.microsoft.com/office/word/2020/wordml/sdtdatahash" xmlns:w16se="http://schemas.microsoft.com/office/word/2015/wordml/symex" mc:Ignorable="w14 w15 w16se w16cid w16 w16cex w16sdtdh w16du">
   <w:docDefaults>
     <w:rPrDefault>
       <w:rPr>
@@ -1568,7 +1660,6 @@
   <w:style w:type="character" w:default="1" w:styleId="Fontepargpadro">
     <w:name w:val="Default Paragraph Font"/>
     <w:uiPriority w:val="1"/>
-    <w:semiHidden/>
     <w:unhideWhenUsed/>
   </w:style>
   <w:style w:type="table" w:default="1" w:styleId="Tabelanormal">

</xml_diff>